<commit_message>
Cambio credenciales de QnA en documento de despliegue a producción
</commit_message>
<xml_diff>
--- a/DocumentoDespliegueAzureCLI.docx
+++ b/DocumentoDespliegueAzureCLI.docx
@@ -1714,7 +1714,6 @@
         <w:t xml:space="preserve">brir el archivo </w:t>
       </w:r>
       <w:proofErr w:type="spellStart"/>
-      <w:proofErr w:type="gramStart"/>
       <w:r>
         <w:rPr>
           <w:rFonts w:ascii="Consolas" w:hAnsi="Consolas"/>
@@ -1725,7 +1724,6 @@
         <w:t>appsettings.json</w:t>
       </w:r>
       <w:proofErr w:type="spellEnd"/>
-      <w:proofErr w:type="gramEnd"/>
       <w:r>
         <w:rPr>
           <w:sz w:val="22"/>
@@ -1756,42 +1754,39 @@
           <w:szCs w:val="22"/>
           <w:lang w:val="es-AR"/>
         </w:rPr>
-        <w:t xml:space="preserve"> completar con los valores obtenidos anteriormente</w:t>
-      </w:r>
-      <w:r>
-        <w:rPr>
-          <w:sz w:val="22"/>
-          <w:szCs w:val="22"/>
-          <w:lang w:val="es-AR"/>
-        </w:rPr>
-        <w:t>.</w:t>
-      </w:r>
-    </w:p>
-    <w:p>
-      <w:pPr>
-        <w:pStyle w:val="Textoindependiente"/>
-        <w:ind w:left="720"/>
-        <w:rPr>
-          <w:sz w:val="22"/>
-          <w:szCs w:val="22"/>
-          <w:lang w:val="es-AR"/>
-        </w:rPr>
-      </w:pPr>
-      <w:r>
-        <w:rPr>
-          <w:sz w:val="22"/>
-          <w:szCs w:val="22"/>
-          <w:lang w:val="es-AR"/>
-        </w:rPr>
-        <w:t>E</w:t>
-      </w:r>
-      <w:r>
-        <w:rPr>
-          <w:sz w:val="22"/>
-          <w:szCs w:val="22"/>
-          <w:lang w:val="es-AR"/>
-        </w:rPr>
-        <w:t>jemplo:</w:t>
+        <w:t xml:space="preserve"> </w:t>
+      </w:r>
+      <w:r>
+        <w:rPr>
+          <w:sz w:val="22"/>
+          <w:szCs w:val="22"/>
+          <w:lang w:val="es-AR"/>
+        </w:rPr>
+        <w:t xml:space="preserve">remplazar </w:t>
+      </w:r>
+      <w:r>
+        <w:rPr>
+          <w:sz w:val="22"/>
+          <w:szCs w:val="22"/>
+          <w:lang w:val="es-AR"/>
+        </w:rPr>
+        <w:t>los valores obtenidos anteriormente</w:t>
+      </w:r>
+      <w:r>
+        <w:rPr>
+          <w:sz w:val="22"/>
+          <w:szCs w:val="22"/>
+          <w:lang w:val="es-AR"/>
+        </w:rPr>
+        <w:t xml:space="preserve"> donde se indica y el resto mantener como figura a continuación</w:t>
+      </w:r>
+      <w:r>
+        <w:rPr>
+          <w:sz w:val="22"/>
+          <w:szCs w:val="22"/>
+          <w:lang w:val="es-AR"/>
+        </w:rPr>
+        <w:t>:</w:t>
       </w:r>
     </w:p>
     <w:p>
@@ -2137,7 +2132,27 @@
           <w:szCs w:val="20"/>
           <w:lang w:val="es-AR"/>
         </w:rPr>
-        <w:t>"2fb232a6-abbc-45cc-b4ec-7a01e3acf1e2"</w:t>
+        <w:t>"</w:t>
+      </w:r>
+      <w:r>
+        <w:rPr>
+          <w:rFonts w:ascii="Consolas" w:hAnsi="Consolas" w:cs="Consolas"/>
+          <w:color w:val="A31515"/>
+          <w:sz w:val="20"/>
+          <w:szCs w:val="20"/>
+          <w:lang w:val="es-AR"/>
+        </w:rPr>
+        <w:t>96ba19d2-2e4b-4e10-9293-53a053cc5544</w:t>
+      </w:r>
+      <w:r>
+        <w:rPr>
+          <w:rFonts w:ascii="Consolas" w:hAnsi="Consolas" w:cs="Consolas"/>
+          <w:color w:val="A31515"/>
+          <w:sz w:val="20"/>
+          <w:szCs w:val="20"/>
+          <w:lang w:val="es-AR"/>
+        </w:rPr>
+        <w:t>"</w:t>
       </w:r>
       <w:r>
         <w:rPr>
@@ -2225,7 +2240,27 @@
           <w:szCs w:val="20"/>
           <w:lang w:val="es-AR"/>
         </w:rPr>
-        <w:t>"05f10486-bd11-4fd6-bfa6-fedd7e86baa0"</w:t>
+        <w:t>"</w:t>
+      </w:r>
+      <w:r>
+        <w:rPr>
+          <w:rFonts w:ascii="Consolas" w:hAnsi="Consolas" w:cs="Consolas"/>
+          <w:color w:val="A31515"/>
+          <w:sz w:val="20"/>
+          <w:szCs w:val="20"/>
+          <w:lang w:val="es-AR"/>
+        </w:rPr>
+        <w:t>3ee8eb99-28e0-43d9-9c31-86f5a145fb60</w:t>
+      </w:r>
+      <w:r>
+        <w:rPr>
+          <w:rFonts w:ascii="Consolas" w:hAnsi="Consolas" w:cs="Consolas"/>
+          <w:color w:val="A31515"/>
+          <w:sz w:val="20"/>
+          <w:szCs w:val="20"/>
+          <w:lang w:val="es-AR"/>
+        </w:rPr>
+        <w:t>"</w:t>
       </w:r>
       <w:r>
         <w:rPr>
@@ -2313,7 +2348,27 @@
           <w:szCs w:val="20"/>
           <w:lang w:val="es-AR"/>
         </w:rPr>
-        <w:t>"https://bot-adopcion-msteams-qna-testing.azurewebsites.net/qnamaker"</w:t>
+        <w:t>"</w:t>
+      </w:r>
+      <w:r>
+        <w:rPr>
+          <w:rFonts w:ascii="Consolas" w:hAnsi="Consolas" w:cs="Consolas"/>
+          <w:color w:val="A31515"/>
+          <w:sz w:val="20"/>
+          <w:szCs w:val="20"/>
+          <w:lang w:val="es-AR"/>
+        </w:rPr>
+        <w:t>https://bot-adopcion-msteams-qna-prod.azurewebsites.net/qnamaker</w:t>
+      </w:r>
+      <w:r>
+        <w:rPr>
+          <w:rFonts w:ascii="Consolas" w:hAnsi="Consolas" w:cs="Consolas"/>
+          <w:color w:val="A31515"/>
+          <w:sz w:val="20"/>
+          <w:szCs w:val="20"/>
+          <w:lang w:val="es-AR"/>
+        </w:rPr>
+        <w:t>"</w:t>
       </w:r>
       <w:r>
         <w:rPr>
@@ -2471,7 +2526,6 @@
         </w:rPr>
         <w:t>"</w:t>
       </w:r>
-      <w:proofErr w:type="gramStart"/>
       <w:r>
         <w:rPr>
           <w:rFonts w:ascii="Consolas" w:hAnsi="Consolas" w:cs="Consolas"/>
@@ -2480,28 +2534,7 @@
           <w:szCs w:val="20"/>
           <w:lang w:val="es-AR"/>
         </w:rPr>
-        <w:t>Host=sally-db.postgres.database.azure.com;Database</w:t>
-      </w:r>
-      <w:proofErr w:type="gramEnd"/>
-      <w:r>
-        <w:rPr>
-          <w:rFonts w:ascii="Consolas" w:hAnsi="Consolas" w:cs="Consolas"/>
-          <w:color w:val="A31515"/>
-          <w:sz w:val="20"/>
-          <w:szCs w:val="20"/>
-          <w:lang w:val="es-AR"/>
-        </w:rPr>
-        <w:t>=harry-msteams-demo-db;Username=adminsql@sally-db;Password=</w:t>
-      </w:r>
-      <w:r>
-        <w:rPr>
-          <w:rFonts w:ascii="Consolas" w:hAnsi="Consolas" w:cs="Consolas"/>
-          <w:color w:val="A31515"/>
-          <w:sz w:val="19"/>
-          <w:szCs w:val="19"/>
-          <w:lang w:val="es-AR"/>
-        </w:rPr>
-        <w:t>admin123&amp;</w:t>
+        <w:t>Host=sally-db.postgres.database.azure.com;Database=bot-adopcion-msteams-prod-db;Username=adminsql@sally-db;Password=admin123&amp;</w:t>
       </w:r>
       <w:r>
         <w:rPr>
@@ -4589,25 +4622,7 @@
           <w:szCs w:val="22"/>
           <w:lang w:val="es-AR"/>
         </w:rPr>
-        <w:t xml:space="preserve">Ahí se encontrará el </w:t>
-      </w:r>
-      <w:proofErr w:type="gramStart"/>
-      <w:r>
-        <w:rPr>
-          <w:sz w:val="22"/>
-          <w:szCs w:val="22"/>
-          <w:lang w:val="es-AR"/>
-        </w:rPr>
-        <w:t>link</w:t>
-      </w:r>
-      <w:proofErr w:type="gramEnd"/>
-      <w:r>
-        <w:rPr>
-          <w:sz w:val="22"/>
-          <w:szCs w:val="22"/>
-          <w:lang w:val="es-AR"/>
-        </w:rPr>
-        <w:t xml:space="preserve"> con el cual se podrá agregar el </w:t>
+        <w:t xml:space="preserve">Ahí se encontrará el link con el cual se podrá agregar el </w:t>
       </w:r>
       <w:proofErr w:type="spellStart"/>
       <w:r>
@@ -7221,7 +7236,6 @@
   <w:style w:type="character" w:default="1" w:styleId="Fuentedeprrafopredeter">
     <w:name w:val="Default Paragraph Font"/>
     <w:uiPriority w:val="1"/>
-    <w:semiHidden/>
     <w:unhideWhenUsed/>
   </w:style>
   <w:style w:type="table" w:default="1" w:styleId="Tablanormal">
@@ -7676,6 +7690,7 @@
   </w:compat>
   <w:rsids>
     <w:rsidRoot w:val="005954EE"/>
+    <w:rsid w:val="004C3DD1"/>
     <w:rsid w:val="005954EE"/>
     <w:rsid w:val="00642FA1"/>
     <w:rsid w:val="007A501B"/>
@@ -8454,15 +8469,6 @@
 </file>
 
 <file path=customXml/item1.xml><?xml version="1.0" encoding="utf-8"?>
-<?mso-contentType ?>
-<FormTemplates xmlns="http://schemas.microsoft.com/sharepoint/v3/contenttype/forms">
-  <Display>DocumentLibraryForm</Display>
-  <Edit>DocumentLibraryForm</Edit>
-  <New>DocumentLibraryForm</New>
-</FormTemplates>
-</file>
-
-<file path=customXml/item2.xml><?xml version="1.0" encoding="utf-8"?>
 <ct:contentTypeSchema xmlns:ct="http://schemas.microsoft.com/office/2006/metadata/contentType" xmlns:ma="http://schemas.microsoft.com/office/2006/metadata/properties/metaAttributes" ct:_="" ma:_="" ma:contentTypeName="Documento" ma:contentTypeID="0x0101009BF2822113678942B0183CB833484518" ma:contentTypeVersion="19" ma:contentTypeDescription="Crear nuevo documento." ma:contentTypeScope="" ma:versionID="2393fe0bd07b7aff4e5efe87bfd25275">
   <xsd:schema xmlns:xsd="http://www.w3.org/2001/XMLSchema" xmlns:xs="http://www.w3.org/2001/XMLSchema" xmlns:p="http://schemas.microsoft.com/office/2006/metadata/properties" xmlns:ns3="fe1a0be8-62eb-4762-9705-0cb57930e53a" xmlns:ns4="7322f32f-0f28-4158-a445-3ca5f7444b8b" targetNamespace="http://schemas.microsoft.com/office/2006/metadata/properties" ma:root="true" ma:fieldsID="2c499ae9188334a2c0e0a6c1c9796c3a" ns3:_="" ns4:_="">
     <xsd:import namespace="fe1a0be8-62eb-4762-9705-0cb57930e53a"/>
@@ -8721,6 +8727,15 @@
 </ct:contentTypeSchema>
 </file>
 
+<file path=customXml/item2.xml><?xml version="1.0" encoding="utf-8"?>
+<?mso-contentType ?>
+<FormTemplates xmlns="http://schemas.microsoft.com/sharepoint/v3/contenttype/forms">
+  <Display>DocumentLibraryForm</Display>
+  <Edit>DocumentLibraryForm</Edit>
+  <New>DocumentLibraryForm</New>
+</FormTemplates>
+</file>
+
 <file path=customXml/item3.xml><?xml version="1.0" encoding="utf-8"?>
 <p:properties xmlns:p="http://schemas.microsoft.com/office/2006/metadata/properties" xmlns:xsi="http://www.w3.org/2001/XMLSchema-instance" xmlns:pc="http://schemas.microsoft.com/office/infopath/2007/PartnerControls">
   <documentManagement>
@@ -8739,14 +8754,6 @@
 </file>
 
 <file path=customXml/itemProps1.xml><?xml version="1.0" encoding="utf-8"?>
-<ds:datastoreItem xmlns:ds="http://schemas.openxmlformats.org/officeDocument/2006/customXml" ds:itemID="{7E2FAF90-C63D-4F2E-AB81-305C8B0199A0}">
-  <ds:schemaRefs>
-    <ds:schemaRef ds:uri="http://schemas.microsoft.com/sharepoint/v3/contenttype/forms"/>
-  </ds:schemaRefs>
-</ds:datastoreItem>
-</file>
-
-<file path=customXml/itemProps2.xml><?xml version="1.0" encoding="utf-8"?>
 <ds:datastoreItem xmlns:ds="http://schemas.openxmlformats.org/officeDocument/2006/customXml" ds:itemID="{705BA2B8-695C-4C5C-8D2E-C9DBA2BE763C}">
   <ds:schemaRefs>
     <ds:schemaRef ds:uri="http://schemas.microsoft.com/office/2006/metadata/contentType"/>
@@ -8765,6 +8772,14 @@
 </ds:datastoreItem>
 </file>
 
+<file path=customXml/itemProps2.xml><?xml version="1.0" encoding="utf-8"?>
+<ds:datastoreItem xmlns:ds="http://schemas.openxmlformats.org/officeDocument/2006/customXml" ds:itemID="{7E2FAF90-C63D-4F2E-AB81-305C8B0199A0}">
+  <ds:schemaRefs>
+    <ds:schemaRef ds:uri="http://schemas.microsoft.com/sharepoint/v3/contenttype/forms"/>
+  </ds:schemaRefs>
+</ds:datastoreItem>
+</file>
+
 <file path=customXml/itemProps3.xml><?xml version="1.0" encoding="utf-8"?>
 <ds:datastoreItem xmlns:ds="http://schemas.openxmlformats.org/officeDocument/2006/customXml" ds:itemID="{F03223E5-6EB1-4F8A-ADF1-4BB26E0FB53E}">
   <ds:schemaRefs>
@@ -8776,7 +8791,7 @@
 </file>
 
 <file path=customXml/itemProps4.xml><?xml version="1.0" encoding="utf-8"?>
-<ds:datastoreItem xmlns:ds="http://schemas.openxmlformats.org/officeDocument/2006/customXml" ds:itemID="{813C2A19-3CE3-4B2E-AD0E-37BABF382C17}">
+<ds:datastoreItem xmlns:ds="http://schemas.openxmlformats.org/officeDocument/2006/customXml" ds:itemID="{8251448F-8A22-4091-81B7-3CDA162F403E}">
   <ds:schemaRefs>
     <ds:schemaRef ds:uri="http://schemas.openxmlformats.org/officeDocument/2006/bibliography"/>
   </ds:schemaRefs>

</xml_diff>

<commit_message>
Cambios para Metrogas 1
</commit_message>
<xml_diff>
--- a/DocumentoDespliegueAzureCLI.docx
+++ b/DocumentoDespliegueAzureCLI.docx
@@ -1,6 +1,6 @@
 
 <file path=word/document.xml><?xml version="1.0" encoding="utf-8"?>
-<w:document xmlns:wpc="http://schemas.microsoft.com/office/word/2010/wordprocessingCanvas" xmlns:cx="http://schemas.microsoft.com/office/drawing/2014/chartex" xmlns:cx1="http://schemas.microsoft.com/office/drawing/2015/9/8/chartex" xmlns:cx2="http://schemas.microsoft.com/office/drawing/2015/10/21/chartex" xmlns:cx3="http://schemas.microsoft.com/office/drawing/2016/5/9/chartex" xmlns:cx4="http://schemas.microsoft.com/office/drawing/2016/5/10/chartex" xmlns:cx5="http://schemas.microsoft.com/office/drawing/2016/5/11/chartex" xmlns:cx6="http://schemas.microsoft.com/office/drawing/2016/5/12/chartex" xmlns:cx7="http://schemas.microsoft.com/office/drawing/2016/5/13/chartex" xmlns:cx8="http://schemas.microsoft.com/office/drawing/2016/5/14/chartex" xmlns:mc="http://schemas.openxmlformats.org/markup-compatibility/2006" xmlns:aink="http://schemas.microsoft.com/office/drawing/2016/ink" xmlns:am3d="http://schemas.microsoft.com/office/drawing/2017/model3d" xmlns:o="urn:schemas-microsoft-com:office:office" xmlns:r="http://schemas.openxmlformats.org/officeDocument/2006/relationships" xmlns:m="http://schemas.openxmlformats.org/officeDocument/2006/math" xmlns:v="urn:schemas-microsoft-com:vml" xmlns:wp14="http://schemas.microsoft.com/office/word/2010/wordprocessingDrawing" xmlns:wp="http://schemas.openxmlformats.org/drawingml/2006/wordprocessingDrawing" xmlns:w10="urn:schemas-microsoft-com:office:word" xmlns:w="http://schemas.openxmlformats.org/wordprocessingml/2006/main" xmlns:w14="http://schemas.microsoft.com/office/word/2010/wordml" xmlns:w15="http://schemas.microsoft.com/office/word/2012/wordml" xmlns:w16cex="http://schemas.microsoft.com/office/word/2018/wordml/cex" xmlns:w16cid="http://schemas.microsoft.com/office/word/2016/wordml/cid" xmlns:w16="http://schemas.microsoft.com/office/word/2018/wordml" xmlns:w16se="http://schemas.microsoft.com/office/word/2015/wordml/symex" xmlns:wpg="http://schemas.microsoft.com/office/word/2010/wordprocessingGroup" xmlns:wpi="http://schemas.microsoft.com/office/word/2010/wordprocessingInk" xmlns:wne="http://schemas.microsoft.com/office/word/2006/wordml" xmlns:wps="http://schemas.microsoft.com/office/word/2010/wordprocessingShape" mc:Ignorable="w14 w15 w16se w16cid w16 w16cex wp14">
+<w:document xmlns:wpc="http://schemas.microsoft.com/office/word/2010/wordprocessingCanvas" xmlns:cx="http://schemas.microsoft.com/office/drawing/2014/chartex" xmlns:cx1="http://schemas.microsoft.com/office/drawing/2015/9/8/chartex" xmlns:cx2="http://schemas.microsoft.com/office/drawing/2015/10/21/chartex" xmlns:cx3="http://schemas.microsoft.com/office/drawing/2016/5/9/chartex" xmlns:cx4="http://schemas.microsoft.com/office/drawing/2016/5/10/chartex" xmlns:cx5="http://schemas.microsoft.com/office/drawing/2016/5/11/chartex" xmlns:cx6="http://schemas.microsoft.com/office/drawing/2016/5/12/chartex" xmlns:cx7="http://schemas.microsoft.com/office/drawing/2016/5/13/chartex" xmlns:cx8="http://schemas.microsoft.com/office/drawing/2016/5/14/chartex" xmlns:mc="http://schemas.openxmlformats.org/markup-compatibility/2006" xmlns:aink="http://schemas.microsoft.com/office/drawing/2016/ink" xmlns:am3d="http://schemas.microsoft.com/office/drawing/2017/model3d" xmlns:o="urn:schemas-microsoft-com:office:office" xmlns:r="http://schemas.openxmlformats.org/officeDocument/2006/relationships" xmlns:m="http://schemas.openxmlformats.org/officeDocument/2006/math" xmlns:v="urn:schemas-microsoft-com:vml" xmlns:wp14="http://schemas.microsoft.com/office/word/2010/wordprocessingDrawing" xmlns:wp="http://schemas.openxmlformats.org/drawingml/2006/wordprocessingDrawing" xmlns:w10="urn:schemas-microsoft-com:office:word" xmlns:w="http://schemas.openxmlformats.org/wordprocessingml/2006/main" xmlns:w14="http://schemas.microsoft.com/office/word/2010/wordml" xmlns:w15="http://schemas.microsoft.com/office/word/2012/wordml" xmlns:w16cid="http://schemas.microsoft.com/office/word/2016/wordml/cid" xmlns:w16se="http://schemas.microsoft.com/office/word/2015/wordml/symex" xmlns:wpg="http://schemas.microsoft.com/office/word/2010/wordprocessingGroup" xmlns:wpi="http://schemas.microsoft.com/office/word/2010/wordprocessingInk" xmlns:wne="http://schemas.microsoft.com/office/word/2006/wordml" xmlns:wps="http://schemas.microsoft.com/office/word/2010/wordprocessingShape" mc:Ignorable="w14 w15 w16se w16cid wp14">
   <w:body>
     <w:p>
       <w:pPr>
@@ -13,6 +13,18 @@
           <w:lang w:val="es-419" w:bidi="en-US"/>
         </w:rPr>
       </w:pPr>
+      <w:r>
+        <w:rPr>
+          <w:rFonts w:eastAsia="Garamond"/>
+          <w:b w:val="0"/>
+          <w:bCs w:val="0"/>
+          <w:highlight w:val="red"/>
+          <w:lang w:val="es-419" w:bidi="en-US"/>
+        </w:rPr>
+        <w:t xml:space="preserve"> </w:t>
+      </w:r>
+      <w:bookmarkStart w:id="0" w:name="_GoBack"/>
+      <w:bookmarkEnd w:id="0"/>
     </w:p>
     <w:p>
       <w:pPr>
@@ -28,6 +40,15 @@
           <w:lang w:val="es-AR" w:bidi="en-US"/>
         </w:rPr>
       </w:pPr>
+      <w:r>
+        <w:rPr>
+          <w:rFonts w:ascii="Garamond" w:eastAsia="Garamond" w:hAnsi="Garamond" w:cs="Garamond"/>
+          <w:color w:val="535759"/>
+          <w:sz w:val="40"/>
+          <w:lang w:val="es-AR" w:bidi="en-US"/>
+        </w:rPr>
+        <w:t xml:space="preserve"> </w:t>
+      </w:r>
       <w:r>
         <w:rPr>
           <w:rFonts w:ascii="Garamond" w:eastAsia="Garamond" w:hAnsi="Garamond" w:cs="Garamond"/>
@@ -1310,7 +1331,23 @@
           <w:szCs w:val="22"/>
           <w:lang w:val="es-AR"/>
         </w:rPr>
-        <w:t xml:space="preserve"> en</w:t>
+        <w:t xml:space="preserve"> e</w:t>
+      </w:r>
+      <w:r>
+        <w:rPr>
+          <w:sz w:val="22"/>
+          <w:szCs w:val="22"/>
+          <w:lang w:val="es-AR"/>
+        </w:rPr>
+        <w:tab/>
+      </w:r>
+      <w:r>
+        <w:rPr>
+          <w:sz w:val="22"/>
+          <w:szCs w:val="22"/>
+          <w:lang w:val="es-AR"/>
+        </w:rPr>
+        <w:t>n</w:t>
       </w:r>
       <w:r>
         <w:rPr>
@@ -1714,6 +1751,7 @@
         <w:t xml:space="preserve">brir el archivo </w:t>
       </w:r>
       <w:proofErr w:type="spellStart"/>
+      <w:proofErr w:type="gramStart"/>
       <w:r>
         <w:rPr>
           <w:rFonts w:ascii="Consolas" w:hAnsi="Consolas"/>
@@ -1724,6 +1762,7 @@
         <w:t>appsettings.json</w:t>
       </w:r>
       <w:proofErr w:type="spellEnd"/>
+      <w:proofErr w:type="gramEnd"/>
       <w:r>
         <w:rPr>
           <w:sz w:val="22"/>
@@ -2526,6 +2565,7 @@
         </w:rPr>
         <w:t>"</w:t>
       </w:r>
+      <w:proofErr w:type="gramStart"/>
       <w:r>
         <w:rPr>
           <w:rFonts w:ascii="Consolas" w:hAnsi="Consolas" w:cs="Consolas"/>
@@ -2534,7 +2574,18 @@
           <w:szCs w:val="20"/>
           <w:lang w:val="es-AR"/>
         </w:rPr>
-        <w:t>Host=sally-db.postgres.database.azure.com;Database=bot-adopcion-msteams-prod-db;Username=adminsql@sally-db;Password=admin123&amp;</w:t>
+        <w:t>Host=sally-db.postgres.database.azure.com;Database</w:t>
+      </w:r>
+      <w:proofErr w:type="gramEnd"/>
+      <w:r>
+        <w:rPr>
+          <w:rFonts w:ascii="Consolas" w:hAnsi="Consolas" w:cs="Consolas"/>
+          <w:color w:val="A31515"/>
+          <w:sz w:val="20"/>
+          <w:szCs w:val="20"/>
+          <w:lang w:val="es-AR"/>
+        </w:rPr>
+        <w:t>=bot-adopcion-msteams-prod-db;Username=adminsql@sally-db;Password=admin123&amp;</w:t>
       </w:r>
       <w:r>
         <w:rPr>
@@ -3869,8 +3920,18 @@
           <w:szCs w:val="22"/>
           <w:lang w:val="es-AR"/>
         </w:rPr>
-        <w:t xml:space="preserve"> los cuales serán mostrados en Ms Teams</w:t>
-      </w:r>
+        <w:t xml:space="preserve"> los cuales serán mostrados en Ms </w:t>
+      </w:r>
+      <w:proofErr w:type="spellStart"/>
+      <w:r>
+        <w:rPr>
+          <w:sz w:val="22"/>
+          <w:szCs w:val="22"/>
+          <w:lang w:val="es-AR"/>
+        </w:rPr>
+        <w:t>Teams</w:t>
+      </w:r>
+      <w:proofErr w:type="spellEnd"/>
       <w:r>
         <w:rPr>
           <w:sz w:val="22"/>
@@ -4622,7 +4683,25 @@
           <w:szCs w:val="22"/>
           <w:lang w:val="es-AR"/>
         </w:rPr>
-        <w:t xml:space="preserve">Ahí se encontrará el link con el cual se podrá agregar el </w:t>
+        <w:t xml:space="preserve">Ahí se encontrará el </w:t>
+      </w:r>
+      <w:proofErr w:type="gramStart"/>
+      <w:r>
+        <w:rPr>
+          <w:sz w:val="22"/>
+          <w:szCs w:val="22"/>
+          <w:lang w:val="es-AR"/>
+        </w:rPr>
+        <w:t>link</w:t>
+      </w:r>
+      <w:proofErr w:type="gramEnd"/>
+      <w:r>
+        <w:rPr>
+          <w:sz w:val="22"/>
+          <w:szCs w:val="22"/>
+          <w:lang w:val="es-AR"/>
+        </w:rPr>
+        <w:t xml:space="preserve"> con el cual se podrá agregar el </w:t>
       </w:r>
       <w:proofErr w:type="spellStart"/>
       <w:r>
@@ -4640,7 +4719,25 @@
           <w:szCs w:val="22"/>
           <w:lang w:val="es-AR"/>
         </w:rPr>
-        <w:t xml:space="preserve"> en Ms Teams simplemente abriéndolo con el browser:</w:t>
+        <w:t xml:space="preserve"> en Ms </w:t>
+      </w:r>
+      <w:proofErr w:type="spellStart"/>
+      <w:r>
+        <w:rPr>
+          <w:sz w:val="22"/>
+          <w:szCs w:val="22"/>
+          <w:lang w:val="es-AR"/>
+        </w:rPr>
+        <w:t>Teams</w:t>
+      </w:r>
+      <w:proofErr w:type="spellEnd"/>
+      <w:r>
+        <w:rPr>
+          <w:sz w:val="22"/>
+          <w:szCs w:val="22"/>
+          <w:lang w:val="es-AR"/>
+        </w:rPr>
+        <w:t xml:space="preserve"> simplemente abriéndolo con el browser:</w:t>
       </w:r>
     </w:p>
     <w:p>
@@ -5033,7 +5130,7 @@
 </file>
 
 <file path=word/endnotes.xml><?xml version="1.0" encoding="utf-8"?>
-<w:endnotes xmlns:wpc="http://schemas.microsoft.com/office/word/2010/wordprocessingCanvas" xmlns:cx="http://schemas.microsoft.com/office/drawing/2014/chartex" xmlns:cx1="http://schemas.microsoft.com/office/drawing/2015/9/8/chartex" xmlns:cx2="http://schemas.microsoft.com/office/drawing/2015/10/21/chartex" xmlns:cx3="http://schemas.microsoft.com/office/drawing/2016/5/9/chartex" xmlns:cx4="http://schemas.microsoft.com/office/drawing/2016/5/10/chartex" xmlns:cx5="http://schemas.microsoft.com/office/drawing/2016/5/11/chartex" xmlns:cx6="http://schemas.microsoft.com/office/drawing/2016/5/12/chartex" xmlns:cx7="http://schemas.microsoft.com/office/drawing/2016/5/13/chartex" xmlns:cx8="http://schemas.microsoft.com/office/drawing/2016/5/14/chartex" xmlns:mc="http://schemas.openxmlformats.org/markup-compatibility/2006" xmlns:aink="http://schemas.microsoft.com/office/drawing/2016/ink" xmlns:am3d="http://schemas.microsoft.com/office/drawing/2017/model3d" xmlns:o="urn:schemas-microsoft-com:office:office" xmlns:r="http://schemas.openxmlformats.org/officeDocument/2006/relationships" xmlns:m="http://schemas.openxmlformats.org/officeDocument/2006/math" xmlns:v="urn:schemas-microsoft-com:vml" xmlns:wp14="http://schemas.microsoft.com/office/word/2010/wordprocessingDrawing" xmlns:wp="http://schemas.openxmlformats.org/drawingml/2006/wordprocessingDrawing" xmlns:w10="urn:schemas-microsoft-com:office:word" xmlns:w="http://schemas.openxmlformats.org/wordprocessingml/2006/main" xmlns:w14="http://schemas.microsoft.com/office/word/2010/wordml" xmlns:w15="http://schemas.microsoft.com/office/word/2012/wordml" xmlns:w16cex="http://schemas.microsoft.com/office/word/2018/wordml/cex" xmlns:w16cid="http://schemas.microsoft.com/office/word/2016/wordml/cid" xmlns:w16="http://schemas.microsoft.com/office/word/2018/wordml" xmlns:w16se="http://schemas.microsoft.com/office/word/2015/wordml/symex" xmlns:wpg="http://schemas.microsoft.com/office/word/2010/wordprocessingGroup" xmlns:wpi="http://schemas.microsoft.com/office/word/2010/wordprocessingInk" xmlns:wne="http://schemas.microsoft.com/office/word/2006/wordml" xmlns:wps="http://schemas.microsoft.com/office/word/2010/wordprocessingShape" mc:Ignorable="w14 w15 w16se w16cid w16 w16cex wp14">
+<w:endnotes xmlns:wpc="http://schemas.microsoft.com/office/word/2010/wordprocessingCanvas" xmlns:cx="http://schemas.microsoft.com/office/drawing/2014/chartex" xmlns:cx1="http://schemas.microsoft.com/office/drawing/2015/9/8/chartex" xmlns:cx2="http://schemas.microsoft.com/office/drawing/2015/10/21/chartex" xmlns:cx3="http://schemas.microsoft.com/office/drawing/2016/5/9/chartex" xmlns:cx4="http://schemas.microsoft.com/office/drawing/2016/5/10/chartex" xmlns:cx5="http://schemas.microsoft.com/office/drawing/2016/5/11/chartex" xmlns:cx6="http://schemas.microsoft.com/office/drawing/2016/5/12/chartex" xmlns:cx7="http://schemas.microsoft.com/office/drawing/2016/5/13/chartex" xmlns:cx8="http://schemas.microsoft.com/office/drawing/2016/5/14/chartex" xmlns:mc="http://schemas.openxmlformats.org/markup-compatibility/2006" xmlns:aink="http://schemas.microsoft.com/office/drawing/2016/ink" xmlns:am3d="http://schemas.microsoft.com/office/drawing/2017/model3d" xmlns:o="urn:schemas-microsoft-com:office:office" xmlns:r="http://schemas.openxmlformats.org/officeDocument/2006/relationships" xmlns:m="http://schemas.openxmlformats.org/officeDocument/2006/math" xmlns:v="urn:schemas-microsoft-com:vml" xmlns:wp14="http://schemas.microsoft.com/office/word/2010/wordprocessingDrawing" xmlns:wp="http://schemas.openxmlformats.org/drawingml/2006/wordprocessingDrawing" xmlns:w10="urn:schemas-microsoft-com:office:word" xmlns:w="http://schemas.openxmlformats.org/wordprocessingml/2006/main" xmlns:w14="http://schemas.microsoft.com/office/word/2010/wordml" xmlns:w15="http://schemas.microsoft.com/office/word/2012/wordml" xmlns:w16cid="http://schemas.microsoft.com/office/word/2016/wordml/cid" xmlns:w16se="http://schemas.microsoft.com/office/word/2015/wordml/symex" xmlns:wpg="http://schemas.microsoft.com/office/word/2010/wordprocessingGroup" xmlns:wpi="http://schemas.microsoft.com/office/word/2010/wordprocessingInk" xmlns:wne="http://schemas.microsoft.com/office/word/2006/wordml" xmlns:wps="http://schemas.microsoft.com/office/word/2010/wordprocessingShape" mc:Ignorable="w14 w15 w16se w16cid wp14">
   <w:endnote w:type="separator" w:id="-1">
     <w:p>
       <w:pPr>
@@ -5065,7 +5162,7 @@
 </file>
 
 <file path=word/footer1.xml><?xml version="1.0" encoding="utf-8"?>
-<w:ftr xmlns:wpc="http://schemas.microsoft.com/office/word/2010/wordprocessingCanvas" xmlns:cx="http://schemas.microsoft.com/office/drawing/2014/chartex" xmlns:cx1="http://schemas.microsoft.com/office/drawing/2015/9/8/chartex" xmlns:cx2="http://schemas.microsoft.com/office/drawing/2015/10/21/chartex" xmlns:cx3="http://schemas.microsoft.com/office/drawing/2016/5/9/chartex" xmlns:cx4="http://schemas.microsoft.com/office/drawing/2016/5/10/chartex" xmlns:cx5="http://schemas.microsoft.com/office/drawing/2016/5/11/chartex" xmlns:cx6="http://schemas.microsoft.com/office/drawing/2016/5/12/chartex" xmlns:cx7="http://schemas.microsoft.com/office/drawing/2016/5/13/chartex" xmlns:cx8="http://schemas.microsoft.com/office/drawing/2016/5/14/chartex" xmlns:mc="http://schemas.openxmlformats.org/markup-compatibility/2006" xmlns:aink="http://schemas.microsoft.com/office/drawing/2016/ink" xmlns:am3d="http://schemas.microsoft.com/office/drawing/2017/model3d" xmlns:o="urn:schemas-microsoft-com:office:office" xmlns:r="http://schemas.openxmlformats.org/officeDocument/2006/relationships" xmlns:m="http://schemas.openxmlformats.org/officeDocument/2006/math" xmlns:v="urn:schemas-microsoft-com:vml" xmlns:wp14="http://schemas.microsoft.com/office/word/2010/wordprocessingDrawing" xmlns:wp="http://schemas.openxmlformats.org/drawingml/2006/wordprocessingDrawing" xmlns:w10="urn:schemas-microsoft-com:office:word" xmlns:w="http://schemas.openxmlformats.org/wordprocessingml/2006/main" xmlns:w14="http://schemas.microsoft.com/office/word/2010/wordml" xmlns:w15="http://schemas.microsoft.com/office/word/2012/wordml" xmlns:w16cex="http://schemas.microsoft.com/office/word/2018/wordml/cex" xmlns:w16cid="http://schemas.microsoft.com/office/word/2016/wordml/cid" xmlns:w16="http://schemas.microsoft.com/office/word/2018/wordml" xmlns:w16se="http://schemas.microsoft.com/office/word/2015/wordml/symex" xmlns:wpg="http://schemas.microsoft.com/office/word/2010/wordprocessingGroup" xmlns:wpi="http://schemas.microsoft.com/office/word/2010/wordprocessingInk" xmlns:wne="http://schemas.microsoft.com/office/word/2006/wordml" xmlns:wps="http://schemas.microsoft.com/office/word/2010/wordprocessingShape" mc:Ignorable="w14 w15 w16se w16cid w16 w16cex wp14">
+<w:ftr xmlns:wpc="http://schemas.microsoft.com/office/word/2010/wordprocessingCanvas" xmlns:cx="http://schemas.microsoft.com/office/drawing/2014/chartex" xmlns:cx1="http://schemas.microsoft.com/office/drawing/2015/9/8/chartex" xmlns:cx2="http://schemas.microsoft.com/office/drawing/2015/10/21/chartex" xmlns:cx3="http://schemas.microsoft.com/office/drawing/2016/5/9/chartex" xmlns:cx4="http://schemas.microsoft.com/office/drawing/2016/5/10/chartex" xmlns:cx5="http://schemas.microsoft.com/office/drawing/2016/5/11/chartex" xmlns:cx6="http://schemas.microsoft.com/office/drawing/2016/5/12/chartex" xmlns:cx7="http://schemas.microsoft.com/office/drawing/2016/5/13/chartex" xmlns:cx8="http://schemas.microsoft.com/office/drawing/2016/5/14/chartex" xmlns:mc="http://schemas.openxmlformats.org/markup-compatibility/2006" xmlns:aink="http://schemas.microsoft.com/office/drawing/2016/ink" xmlns:am3d="http://schemas.microsoft.com/office/drawing/2017/model3d" xmlns:o="urn:schemas-microsoft-com:office:office" xmlns:r="http://schemas.openxmlformats.org/officeDocument/2006/relationships" xmlns:m="http://schemas.openxmlformats.org/officeDocument/2006/math" xmlns:v="urn:schemas-microsoft-com:vml" xmlns:wp14="http://schemas.microsoft.com/office/word/2010/wordprocessingDrawing" xmlns:wp="http://schemas.openxmlformats.org/drawingml/2006/wordprocessingDrawing" xmlns:w10="urn:schemas-microsoft-com:office:word" xmlns:w="http://schemas.openxmlformats.org/wordprocessingml/2006/main" xmlns:w14="http://schemas.microsoft.com/office/word/2010/wordml" xmlns:w15="http://schemas.microsoft.com/office/word/2012/wordml" xmlns:w16cid="http://schemas.microsoft.com/office/word/2016/wordml/cid" xmlns:w16se="http://schemas.microsoft.com/office/word/2015/wordml/symex" xmlns:wpg="http://schemas.microsoft.com/office/word/2010/wordprocessingGroup" xmlns:wpi="http://schemas.microsoft.com/office/word/2010/wordprocessingInk" xmlns:wne="http://schemas.microsoft.com/office/word/2006/wordml" xmlns:wps="http://schemas.microsoft.com/office/word/2010/wordprocessingShape" mc:Ignorable="w14 w15 w16se w16cid wp14">
   <w:p>
     <w:pPr>
       <w:pStyle w:val="Piedepgina"/>
@@ -5356,7 +5453,7 @@
 </file>
 
 <file path=word/footnotes.xml><?xml version="1.0" encoding="utf-8"?>
-<w:footnotes xmlns:wpc="http://schemas.microsoft.com/office/word/2010/wordprocessingCanvas" xmlns:cx="http://schemas.microsoft.com/office/drawing/2014/chartex" xmlns:cx1="http://schemas.microsoft.com/office/drawing/2015/9/8/chartex" xmlns:cx2="http://schemas.microsoft.com/office/drawing/2015/10/21/chartex" xmlns:cx3="http://schemas.microsoft.com/office/drawing/2016/5/9/chartex" xmlns:cx4="http://schemas.microsoft.com/office/drawing/2016/5/10/chartex" xmlns:cx5="http://schemas.microsoft.com/office/drawing/2016/5/11/chartex" xmlns:cx6="http://schemas.microsoft.com/office/drawing/2016/5/12/chartex" xmlns:cx7="http://schemas.microsoft.com/office/drawing/2016/5/13/chartex" xmlns:cx8="http://schemas.microsoft.com/office/drawing/2016/5/14/chartex" xmlns:mc="http://schemas.openxmlformats.org/markup-compatibility/2006" xmlns:aink="http://schemas.microsoft.com/office/drawing/2016/ink" xmlns:am3d="http://schemas.microsoft.com/office/drawing/2017/model3d" xmlns:o="urn:schemas-microsoft-com:office:office" xmlns:r="http://schemas.openxmlformats.org/officeDocument/2006/relationships" xmlns:m="http://schemas.openxmlformats.org/officeDocument/2006/math" xmlns:v="urn:schemas-microsoft-com:vml" xmlns:wp14="http://schemas.microsoft.com/office/word/2010/wordprocessingDrawing" xmlns:wp="http://schemas.openxmlformats.org/drawingml/2006/wordprocessingDrawing" xmlns:w10="urn:schemas-microsoft-com:office:word" xmlns:w="http://schemas.openxmlformats.org/wordprocessingml/2006/main" xmlns:w14="http://schemas.microsoft.com/office/word/2010/wordml" xmlns:w15="http://schemas.microsoft.com/office/word/2012/wordml" xmlns:w16cex="http://schemas.microsoft.com/office/word/2018/wordml/cex" xmlns:w16cid="http://schemas.microsoft.com/office/word/2016/wordml/cid" xmlns:w16="http://schemas.microsoft.com/office/word/2018/wordml" xmlns:w16se="http://schemas.microsoft.com/office/word/2015/wordml/symex" xmlns:wpg="http://schemas.microsoft.com/office/word/2010/wordprocessingGroup" xmlns:wpi="http://schemas.microsoft.com/office/word/2010/wordprocessingInk" xmlns:wne="http://schemas.microsoft.com/office/word/2006/wordml" xmlns:wps="http://schemas.microsoft.com/office/word/2010/wordprocessingShape" mc:Ignorable="w14 w15 w16se w16cid w16 w16cex wp14">
+<w:footnotes xmlns:wpc="http://schemas.microsoft.com/office/word/2010/wordprocessingCanvas" xmlns:cx="http://schemas.microsoft.com/office/drawing/2014/chartex" xmlns:cx1="http://schemas.microsoft.com/office/drawing/2015/9/8/chartex" xmlns:cx2="http://schemas.microsoft.com/office/drawing/2015/10/21/chartex" xmlns:cx3="http://schemas.microsoft.com/office/drawing/2016/5/9/chartex" xmlns:cx4="http://schemas.microsoft.com/office/drawing/2016/5/10/chartex" xmlns:cx5="http://schemas.microsoft.com/office/drawing/2016/5/11/chartex" xmlns:cx6="http://schemas.microsoft.com/office/drawing/2016/5/12/chartex" xmlns:cx7="http://schemas.microsoft.com/office/drawing/2016/5/13/chartex" xmlns:cx8="http://schemas.microsoft.com/office/drawing/2016/5/14/chartex" xmlns:mc="http://schemas.openxmlformats.org/markup-compatibility/2006" xmlns:aink="http://schemas.microsoft.com/office/drawing/2016/ink" xmlns:am3d="http://schemas.microsoft.com/office/drawing/2017/model3d" xmlns:o="urn:schemas-microsoft-com:office:office" xmlns:r="http://schemas.openxmlformats.org/officeDocument/2006/relationships" xmlns:m="http://schemas.openxmlformats.org/officeDocument/2006/math" xmlns:v="urn:schemas-microsoft-com:vml" xmlns:wp14="http://schemas.microsoft.com/office/word/2010/wordprocessingDrawing" xmlns:wp="http://schemas.openxmlformats.org/drawingml/2006/wordprocessingDrawing" xmlns:w10="urn:schemas-microsoft-com:office:word" xmlns:w="http://schemas.openxmlformats.org/wordprocessingml/2006/main" xmlns:w14="http://schemas.microsoft.com/office/word/2010/wordml" xmlns:w15="http://schemas.microsoft.com/office/word/2012/wordml" xmlns:w16cid="http://schemas.microsoft.com/office/word/2016/wordml/cid" xmlns:w16se="http://schemas.microsoft.com/office/word/2015/wordml/symex" xmlns:wpg="http://schemas.microsoft.com/office/word/2010/wordprocessingGroup" xmlns:wpi="http://schemas.microsoft.com/office/word/2010/wordprocessingInk" xmlns:wne="http://schemas.microsoft.com/office/word/2006/wordml" xmlns:wps="http://schemas.microsoft.com/office/word/2010/wordprocessingShape" mc:Ignorable="w14 w15 w16se w16cid wp14">
   <w:footnote w:type="separator" w:id="-1">
     <w:p>
       <w:pPr>
@@ -5388,7 +5485,7 @@
 </file>
 
 <file path=word/header1.xml><?xml version="1.0" encoding="utf-8"?>
-<w:hdr xmlns:wpc="http://schemas.microsoft.com/office/word/2010/wordprocessingCanvas" xmlns:cx="http://schemas.microsoft.com/office/drawing/2014/chartex" xmlns:cx1="http://schemas.microsoft.com/office/drawing/2015/9/8/chartex" xmlns:cx2="http://schemas.microsoft.com/office/drawing/2015/10/21/chartex" xmlns:cx3="http://schemas.microsoft.com/office/drawing/2016/5/9/chartex" xmlns:cx4="http://schemas.microsoft.com/office/drawing/2016/5/10/chartex" xmlns:cx5="http://schemas.microsoft.com/office/drawing/2016/5/11/chartex" xmlns:cx6="http://schemas.microsoft.com/office/drawing/2016/5/12/chartex" xmlns:cx7="http://schemas.microsoft.com/office/drawing/2016/5/13/chartex" xmlns:cx8="http://schemas.microsoft.com/office/drawing/2016/5/14/chartex" xmlns:mc="http://schemas.openxmlformats.org/markup-compatibility/2006" xmlns:aink="http://schemas.microsoft.com/office/drawing/2016/ink" xmlns:am3d="http://schemas.microsoft.com/office/drawing/2017/model3d" xmlns:o="urn:schemas-microsoft-com:office:office" xmlns:r="http://schemas.openxmlformats.org/officeDocument/2006/relationships" xmlns:m="http://schemas.openxmlformats.org/officeDocument/2006/math" xmlns:v="urn:schemas-microsoft-com:vml" xmlns:wp14="http://schemas.microsoft.com/office/word/2010/wordprocessingDrawing" xmlns:wp="http://schemas.openxmlformats.org/drawingml/2006/wordprocessingDrawing" xmlns:w10="urn:schemas-microsoft-com:office:word" xmlns:w="http://schemas.openxmlformats.org/wordprocessingml/2006/main" xmlns:w14="http://schemas.microsoft.com/office/word/2010/wordml" xmlns:w15="http://schemas.microsoft.com/office/word/2012/wordml" xmlns:w16cex="http://schemas.microsoft.com/office/word/2018/wordml/cex" xmlns:w16cid="http://schemas.microsoft.com/office/word/2016/wordml/cid" xmlns:w16="http://schemas.microsoft.com/office/word/2018/wordml" xmlns:w16se="http://schemas.microsoft.com/office/word/2015/wordml/symex" xmlns:wpg="http://schemas.microsoft.com/office/word/2010/wordprocessingGroup" xmlns:wpi="http://schemas.microsoft.com/office/word/2010/wordprocessingInk" xmlns:wne="http://schemas.microsoft.com/office/word/2006/wordml" xmlns:wps="http://schemas.microsoft.com/office/word/2010/wordprocessingShape" mc:Ignorable="w14 w15 w16se w16cid w16 w16cex wp14">
+<w:hdr xmlns:wpc="http://schemas.microsoft.com/office/word/2010/wordprocessingCanvas" xmlns:cx="http://schemas.microsoft.com/office/drawing/2014/chartex" xmlns:cx1="http://schemas.microsoft.com/office/drawing/2015/9/8/chartex" xmlns:cx2="http://schemas.microsoft.com/office/drawing/2015/10/21/chartex" xmlns:cx3="http://schemas.microsoft.com/office/drawing/2016/5/9/chartex" xmlns:cx4="http://schemas.microsoft.com/office/drawing/2016/5/10/chartex" xmlns:cx5="http://schemas.microsoft.com/office/drawing/2016/5/11/chartex" xmlns:cx6="http://schemas.microsoft.com/office/drawing/2016/5/12/chartex" xmlns:cx7="http://schemas.microsoft.com/office/drawing/2016/5/13/chartex" xmlns:cx8="http://schemas.microsoft.com/office/drawing/2016/5/14/chartex" xmlns:mc="http://schemas.openxmlformats.org/markup-compatibility/2006" xmlns:aink="http://schemas.microsoft.com/office/drawing/2016/ink" xmlns:am3d="http://schemas.microsoft.com/office/drawing/2017/model3d" xmlns:o="urn:schemas-microsoft-com:office:office" xmlns:r="http://schemas.openxmlformats.org/officeDocument/2006/relationships" xmlns:m="http://schemas.openxmlformats.org/officeDocument/2006/math" xmlns:v="urn:schemas-microsoft-com:vml" xmlns:wp14="http://schemas.microsoft.com/office/word/2010/wordprocessingDrawing" xmlns:wp="http://schemas.openxmlformats.org/drawingml/2006/wordprocessingDrawing" xmlns:w10="urn:schemas-microsoft-com:office:word" xmlns:w="http://schemas.openxmlformats.org/wordprocessingml/2006/main" xmlns:w14="http://schemas.microsoft.com/office/word/2010/wordml" xmlns:w15="http://schemas.microsoft.com/office/word/2012/wordml" xmlns:w16cid="http://schemas.microsoft.com/office/word/2016/wordml/cid" xmlns:w16se="http://schemas.microsoft.com/office/word/2015/wordml/symex" xmlns:wpg="http://schemas.microsoft.com/office/word/2010/wordprocessingGroup" xmlns:wpi="http://schemas.microsoft.com/office/word/2010/wordprocessingInk" xmlns:wne="http://schemas.microsoft.com/office/word/2006/wordml" xmlns:wps="http://schemas.microsoft.com/office/word/2010/wordprocessingShape" mc:Ignorable="w14 w15 w16se w16cid wp14">
   <w:p>
     <w:pPr>
       <w:pStyle w:val="Encabezado"/>
@@ -5544,7 +5641,7 @@
 </file>
 
 <file path=word/numbering.xml><?xml version="1.0" encoding="utf-8"?>
-<w:numbering xmlns:wpc="http://schemas.microsoft.com/office/word/2010/wordprocessingCanvas" xmlns:cx="http://schemas.microsoft.com/office/drawing/2014/chartex" xmlns:cx1="http://schemas.microsoft.com/office/drawing/2015/9/8/chartex" xmlns:cx2="http://schemas.microsoft.com/office/drawing/2015/10/21/chartex" xmlns:cx3="http://schemas.microsoft.com/office/drawing/2016/5/9/chartex" xmlns:cx4="http://schemas.microsoft.com/office/drawing/2016/5/10/chartex" xmlns:cx5="http://schemas.microsoft.com/office/drawing/2016/5/11/chartex" xmlns:cx6="http://schemas.microsoft.com/office/drawing/2016/5/12/chartex" xmlns:cx7="http://schemas.microsoft.com/office/drawing/2016/5/13/chartex" xmlns:cx8="http://schemas.microsoft.com/office/drawing/2016/5/14/chartex" xmlns:mc="http://schemas.openxmlformats.org/markup-compatibility/2006" xmlns:aink="http://schemas.microsoft.com/office/drawing/2016/ink" xmlns:am3d="http://schemas.microsoft.com/office/drawing/2017/model3d" xmlns:o="urn:schemas-microsoft-com:office:office" xmlns:r="http://schemas.openxmlformats.org/officeDocument/2006/relationships" xmlns:m="http://schemas.openxmlformats.org/officeDocument/2006/math" xmlns:v="urn:schemas-microsoft-com:vml" xmlns:wp14="http://schemas.microsoft.com/office/word/2010/wordprocessingDrawing" xmlns:wp="http://schemas.openxmlformats.org/drawingml/2006/wordprocessingDrawing" xmlns:w10="urn:schemas-microsoft-com:office:word" xmlns:w="http://schemas.openxmlformats.org/wordprocessingml/2006/main" xmlns:w14="http://schemas.microsoft.com/office/word/2010/wordml" xmlns:w15="http://schemas.microsoft.com/office/word/2012/wordml" xmlns:w16cex="http://schemas.microsoft.com/office/word/2018/wordml/cex" xmlns:w16cid="http://schemas.microsoft.com/office/word/2016/wordml/cid" xmlns:w16="http://schemas.microsoft.com/office/word/2018/wordml" xmlns:w16se="http://schemas.microsoft.com/office/word/2015/wordml/symex" xmlns:wpg="http://schemas.microsoft.com/office/word/2010/wordprocessingGroup" xmlns:wpi="http://schemas.microsoft.com/office/word/2010/wordprocessingInk" xmlns:wne="http://schemas.microsoft.com/office/word/2006/wordml" xmlns:wps="http://schemas.microsoft.com/office/word/2010/wordprocessingShape" mc:Ignorable="w14 w15 w16se w16cid w16 w16cex wp14">
+<w:numbering xmlns:wpc="http://schemas.microsoft.com/office/word/2010/wordprocessingCanvas" xmlns:cx="http://schemas.microsoft.com/office/drawing/2014/chartex" xmlns:cx1="http://schemas.microsoft.com/office/drawing/2015/9/8/chartex" xmlns:cx2="http://schemas.microsoft.com/office/drawing/2015/10/21/chartex" xmlns:cx3="http://schemas.microsoft.com/office/drawing/2016/5/9/chartex" xmlns:cx4="http://schemas.microsoft.com/office/drawing/2016/5/10/chartex" xmlns:cx5="http://schemas.microsoft.com/office/drawing/2016/5/11/chartex" xmlns:cx6="http://schemas.microsoft.com/office/drawing/2016/5/12/chartex" xmlns:cx7="http://schemas.microsoft.com/office/drawing/2016/5/13/chartex" xmlns:cx8="http://schemas.microsoft.com/office/drawing/2016/5/14/chartex" xmlns:mc="http://schemas.openxmlformats.org/markup-compatibility/2006" xmlns:aink="http://schemas.microsoft.com/office/drawing/2016/ink" xmlns:am3d="http://schemas.microsoft.com/office/drawing/2017/model3d" xmlns:o="urn:schemas-microsoft-com:office:office" xmlns:r="http://schemas.openxmlformats.org/officeDocument/2006/relationships" xmlns:m="http://schemas.openxmlformats.org/officeDocument/2006/math" xmlns:v="urn:schemas-microsoft-com:vml" xmlns:wp14="http://schemas.microsoft.com/office/word/2010/wordprocessingDrawing" xmlns:wp="http://schemas.openxmlformats.org/drawingml/2006/wordprocessingDrawing" xmlns:w10="urn:schemas-microsoft-com:office:word" xmlns:w="http://schemas.openxmlformats.org/wordprocessingml/2006/main" xmlns:w14="http://schemas.microsoft.com/office/word/2010/wordml" xmlns:w15="http://schemas.microsoft.com/office/word/2012/wordml" xmlns:w16cid="http://schemas.microsoft.com/office/word/2016/wordml/cid" xmlns:w16se="http://schemas.microsoft.com/office/word/2015/wordml/symex" xmlns:wpg="http://schemas.microsoft.com/office/word/2010/wordprocessingGroup" xmlns:wpi="http://schemas.microsoft.com/office/word/2010/wordprocessingInk" xmlns:wne="http://schemas.microsoft.com/office/word/2006/wordml" xmlns:wps="http://schemas.microsoft.com/office/word/2010/wordprocessingShape" mc:Ignorable="w14 w15 w16se w16cid wp14">
   <w:abstractNum w:abstractNumId="0" w15:restartNumberingAfterBreak="0">
     <w:nsid w:val="13054E5E"/>
     <w:multiLevelType w:val="hybridMultilevel"/>
@@ -6782,7 +6879,7 @@
 </file>
 
 <file path=word/styles.xml><?xml version="1.0" encoding="utf-8"?>
-<w:styles xmlns:mc="http://schemas.openxmlformats.org/markup-compatibility/2006" xmlns:r="http://schemas.openxmlformats.org/officeDocument/2006/relationships" xmlns:w="http://schemas.openxmlformats.org/wordprocessingml/2006/main" xmlns:w14="http://schemas.microsoft.com/office/word/2010/wordml" xmlns:w15="http://schemas.microsoft.com/office/word/2012/wordml" xmlns:w16cex="http://schemas.microsoft.com/office/word/2018/wordml/cex" xmlns:w16cid="http://schemas.microsoft.com/office/word/2016/wordml/cid" xmlns:w16="http://schemas.microsoft.com/office/word/2018/wordml" xmlns:w16se="http://schemas.microsoft.com/office/word/2015/wordml/symex" mc:Ignorable="w14 w15 w16se w16cid w16 w16cex">
+<w:styles xmlns:mc="http://schemas.openxmlformats.org/markup-compatibility/2006" xmlns:r="http://schemas.openxmlformats.org/officeDocument/2006/relationships" xmlns:w="http://schemas.openxmlformats.org/wordprocessingml/2006/main" xmlns:w14="http://schemas.microsoft.com/office/word/2010/wordml" xmlns:w15="http://schemas.microsoft.com/office/word/2012/wordml" xmlns:w16cid="http://schemas.microsoft.com/office/word/2016/wordml/cid" xmlns:w16se="http://schemas.microsoft.com/office/word/2015/wordml/symex" mc:Ignorable="w14 w15 w16se w16cid">
   <w:docDefaults>
     <w:rPrDefault>
       <w:rPr>
@@ -6798,7 +6895,7 @@
       </w:pPr>
     </w:pPrDefault>
   </w:docDefaults>
-  <w:latentStyles w:defLockedState="0" w:defUIPriority="99" w:defSemiHidden="0" w:defUnhideWhenUsed="0" w:defQFormat="0" w:count="376">
+  <w:latentStyles w:defLockedState="0" w:defUIPriority="99" w:defSemiHidden="0" w:defUnhideWhenUsed="0" w:defQFormat="0" w:count="377">
     <w:lsdException w:name="Normal" w:uiPriority="0" w:qFormat="1"/>
     <w:lsdException w:name="heading 1" w:uiPriority="0" w:qFormat="1"/>
     <w:lsdException w:name="heading 2" w:semiHidden="1" w:uiPriority="0" w:unhideWhenUsed="1" w:qFormat="1"/>
@@ -7175,6 +7272,7 @@
     <w:lsdException w:name="Hashtag" w:semiHidden="1" w:unhideWhenUsed="1"/>
     <w:lsdException w:name="Unresolved Mention" w:semiHidden="1" w:unhideWhenUsed="1"/>
     <w:lsdException w:name="Smart Link" w:semiHidden="1" w:unhideWhenUsed="1"/>
+    <w:lsdException w:name="Smart Link Error" w:semiHidden="1" w:unhideWhenUsed="1"/>
   </w:latentStyles>
   <w:style w:type="paragraph" w:default="1" w:styleId="Normal">
     <w:name w:val="Normal"/>
@@ -7236,6 +7334,7 @@
   <w:style w:type="character" w:default="1" w:styleId="Fuentedeprrafopredeter">
     <w:name w:val="Default Paragraph Font"/>
     <w:uiPriority w:val="1"/>
+    <w:semiHidden/>
     <w:unhideWhenUsed/>
   </w:style>
   <w:style w:type="table" w:default="1" w:styleId="Tablanormal">
@@ -7527,7 +7626,7 @@
 </file>
 
 <file path=word/glossary/document.xml><?xml version="1.0" encoding="utf-8"?>
-<w:glossaryDocument xmlns:wpc="http://schemas.microsoft.com/office/word/2010/wordprocessingCanvas" xmlns:cx="http://schemas.microsoft.com/office/drawing/2014/chartex" xmlns:cx1="http://schemas.microsoft.com/office/drawing/2015/9/8/chartex" xmlns:cx2="http://schemas.microsoft.com/office/drawing/2015/10/21/chartex" xmlns:cx3="http://schemas.microsoft.com/office/drawing/2016/5/9/chartex" xmlns:cx4="http://schemas.microsoft.com/office/drawing/2016/5/10/chartex" xmlns:cx5="http://schemas.microsoft.com/office/drawing/2016/5/11/chartex" xmlns:cx6="http://schemas.microsoft.com/office/drawing/2016/5/12/chartex" xmlns:cx7="http://schemas.microsoft.com/office/drawing/2016/5/13/chartex" xmlns:cx8="http://schemas.microsoft.com/office/drawing/2016/5/14/chartex" xmlns:mc="http://schemas.openxmlformats.org/markup-compatibility/2006" xmlns:aink="http://schemas.microsoft.com/office/drawing/2016/ink" xmlns:am3d="http://schemas.microsoft.com/office/drawing/2017/model3d" xmlns:o="urn:schemas-microsoft-com:office:office" xmlns:r="http://schemas.openxmlformats.org/officeDocument/2006/relationships" xmlns:m="http://schemas.openxmlformats.org/officeDocument/2006/math" xmlns:v="urn:schemas-microsoft-com:vml" xmlns:wp14="http://schemas.microsoft.com/office/word/2010/wordprocessingDrawing" xmlns:wp="http://schemas.openxmlformats.org/drawingml/2006/wordprocessingDrawing" xmlns:w10="urn:schemas-microsoft-com:office:word" xmlns:w="http://schemas.openxmlformats.org/wordprocessingml/2006/main" xmlns:w14="http://schemas.microsoft.com/office/word/2010/wordml" xmlns:w15="http://schemas.microsoft.com/office/word/2012/wordml" xmlns:w16cex="http://schemas.microsoft.com/office/word/2018/wordml/cex" xmlns:w16cid="http://schemas.microsoft.com/office/word/2016/wordml/cid" xmlns:w16="http://schemas.microsoft.com/office/word/2018/wordml" xmlns:w16se="http://schemas.microsoft.com/office/word/2015/wordml/symex" xmlns:wpg="http://schemas.microsoft.com/office/word/2010/wordprocessingGroup" xmlns:wpi="http://schemas.microsoft.com/office/word/2010/wordprocessingInk" xmlns:wne="http://schemas.microsoft.com/office/word/2006/wordml" xmlns:wps="http://schemas.microsoft.com/office/word/2010/wordprocessingShape" mc:Ignorable="w14 w15 w16se w16cid w16 w16cex wp14">
+<w:glossaryDocument xmlns:wpc="http://schemas.microsoft.com/office/word/2010/wordprocessingCanvas" xmlns:cx="http://schemas.microsoft.com/office/drawing/2014/chartex" xmlns:cx1="http://schemas.microsoft.com/office/drawing/2015/9/8/chartex" xmlns:cx2="http://schemas.microsoft.com/office/drawing/2015/10/21/chartex" xmlns:cx3="http://schemas.microsoft.com/office/drawing/2016/5/9/chartex" xmlns:cx4="http://schemas.microsoft.com/office/drawing/2016/5/10/chartex" xmlns:cx5="http://schemas.microsoft.com/office/drawing/2016/5/11/chartex" xmlns:cx6="http://schemas.microsoft.com/office/drawing/2016/5/12/chartex" xmlns:cx7="http://schemas.microsoft.com/office/drawing/2016/5/13/chartex" xmlns:cx8="http://schemas.microsoft.com/office/drawing/2016/5/14/chartex" xmlns:mc="http://schemas.openxmlformats.org/markup-compatibility/2006" xmlns:aink="http://schemas.microsoft.com/office/drawing/2016/ink" xmlns:am3d="http://schemas.microsoft.com/office/drawing/2017/model3d" xmlns:o="urn:schemas-microsoft-com:office:office" xmlns:r="http://schemas.openxmlformats.org/officeDocument/2006/relationships" xmlns:m="http://schemas.openxmlformats.org/officeDocument/2006/math" xmlns:v="urn:schemas-microsoft-com:vml" xmlns:wp14="http://schemas.microsoft.com/office/word/2010/wordprocessingDrawing" xmlns:wp="http://schemas.openxmlformats.org/drawingml/2006/wordprocessingDrawing" xmlns:w10="urn:schemas-microsoft-com:office:word" xmlns:w="http://schemas.openxmlformats.org/wordprocessingml/2006/main" xmlns:w14="http://schemas.microsoft.com/office/word/2010/wordml" xmlns:w15="http://schemas.microsoft.com/office/word/2012/wordml" xmlns:w16cid="http://schemas.microsoft.com/office/word/2016/wordml/cid" xmlns:w16se="http://schemas.microsoft.com/office/word/2015/wordml/symex" xmlns:wpg="http://schemas.microsoft.com/office/word/2010/wordprocessingGroup" xmlns:wpi="http://schemas.microsoft.com/office/word/2010/wordprocessingInk" xmlns:wne="http://schemas.microsoft.com/office/word/2006/wordml" xmlns:wps="http://schemas.microsoft.com/office/word/2010/wordprocessingShape" mc:Ignorable="w14 w15 w16se w16cid wp14">
   <w:docParts>
     <w:docPart>
       <w:docPartPr>
@@ -7592,7 +7691,7 @@
 </file>
 
 <file path=word/glossary/fontTable.xml><?xml version="1.0" encoding="utf-8"?>
-<w:fonts xmlns:mc="http://schemas.openxmlformats.org/markup-compatibility/2006" xmlns:r="http://schemas.openxmlformats.org/officeDocument/2006/relationships" xmlns:w="http://schemas.openxmlformats.org/wordprocessingml/2006/main" xmlns:w14="http://schemas.microsoft.com/office/word/2010/wordml" xmlns:w15="http://schemas.microsoft.com/office/word/2012/wordml" xmlns:w16cex="http://schemas.microsoft.com/office/word/2018/wordml/cex" xmlns:w16cid="http://schemas.microsoft.com/office/word/2016/wordml/cid" xmlns:w16="http://schemas.microsoft.com/office/word/2018/wordml" xmlns:w16se="http://schemas.microsoft.com/office/word/2015/wordml/symex" mc:Ignorable="w14 w15 w16se w16cid w16 w16cex">
+<w:fonts xmlns:mc="http://schemas.openxmlformats.org/markup-compatibility/2006" xmlns:r="http://schemas.openxmlformats.org/officeDocument/2006/relationships" xmlns:w="http://schemas.openxmlformats.org/wordprocessingml/2006/main" xmlns:w14="http://schemas.microsoft.com/office/word/2010/wordml" xmlns:w15="http://schemas.microsoft.com/office/word/2012/wordml" xmlns:w16cid="http://schemas.microsoft.com/office/word/2016/wordml/cid" xmlns:w16se="http://schemas.microsoft.com/office/word/2015/wordml/symex" mc:Ignorable="w14 w15 w16se w16cid">
   <w:font w:name="Symbol">
     <w:panose1 w:val="05050102010706020507"/>
     <w:charset w:val="02"/>
@@ -7674,7 +7773,7 @@
 </file>
 
 <file path=word/glossary/settings.xml><?xml version="1.0" encoding="utf-8"?>
-<w:settings xmlns:mc="http://schemas.openxmlformats.org/markup-compatibility/2006" xmlns:o="urn:schemas-microsoft-com:office:office" xmlns:r="http://schemas.openxmlformats.org/officeDocument/2006/relationships" xmlns:m="http://schemas.openxmlformats.org/officeDocument/2006/math" xmlns:v="urn:schemas-microsoft-com:vml" xmlns:w10="urn:schemas-microsoft-com:office:word" xmlns:w="http://schemas.openxmlformats.org/wordprocessingml/2006/main" xmlns:w14="http://schemas.microsoft.com/office/word/2010/wordml" xmlns:w15="http://schemas.microsoft.com/office/word/2012/wordml" xmlns:w16cex="http://schemas.microsoft.com/office/word/2018/wordml/cex" xmlns:w16cid="http://schemas.microsoft.com/office/word/2016/wordml/cid" xmlns:w16="http://schemas.microsoft.com/office/word/2018/wordml" xmlns:w16se="http://schemas.microsoft.com/office/word/2015/wordml/symex" xmlns:sl="http://schemas.openxmlformats.org/schemaLibrary/2006/main" mc:Ignorable="w14 w15 w16se w16cid w16 w16cex">
+<w:settings xmlns:mc="http://schemas.openxmlformats.org/markup-compatibility/2006" xmlns:o="urn:schemas-microsoft-com:office:office" xmlns:r="http://schemas.openxmlformats.org/officeDocument/2006/relationships" xmlns:m="http://schemas.openxmlformats.org/officeDocument/2006/math" xmlns:v="urn:schemas-microsoft-com:vml" xmlns:w10="urn:schemas-microsoft-com:office:word" xmlns:w="http://schemas.openxmlformats.org/wordprocessingml/2006/main" xmlns:w14="http://schemas.microsoft.com/office/word/2010/wordml" xmlns:w15="http://schemas.microsoft.com/office/word/2012/wordml" xmlns:w16cid="http://schemas.microsoft.com/office/word/2016/wordml/cid" xmlns:w16se="http://schemas.microsoft.com/office/word/2015/wordml/symex" xmlns:sl="http://schemas.openxmlformats.org/schemaLibrary/2006/main" mc:Ignorable="w14 w15 w16se w16cid">
   <w:view w:val="normal"/>
   <w:defaultTabStop w:val="708"/>
   <w:hyphenationZone w:val="425"/>
@@ -7690,10 +7789,13 @@
   </w:compat>
   <w:rsids>
     <w:rsidRoot w:val="005954EE"/>
+    <w:rsid w:val="00050FB8"/>
+    <w:rsid w:val="00343DD5"/>
     <w:rsid w:val="004C3DD1"/>
     <w:rsid w:val="005954EE"/>
     <w:rsid w:val="00642FA1"/>
     <w:rsid w:val="007A501B"/>
+    <w:rsid w:val="00913C68"/>
     <w:rsid w:val="00C36457"/>
     <w:rsid w:val="00C367A1"/>
     <w:rsid w:val="00D51235"/>
@@ -7720,7 +7822,7 @@
 </file>
 
 <file path=word/glossary/styles.xml><?xml version="1.0" encoding="utf-8"?>
-<w:styles xmlns:mc="http://schemas.openxmlformats.org/markup-compatibility/2006" xmlns:r="http://schemas.openxmlformats.org/officeDocument/2006/relationships" xmlns:w="http://schemas.openxmlformats.org/wordprocessingml/2006/main" xmlns:w14="http://schemas.microsoft.com/office/word/2010/wordml" xmlns:w15="http://schemas.microsoft.com/office/word/2012/wordml" xmlns:w16cex="http://schemas.microsoft.com/office/word/2018/wordml/cex" xmlns:w16cid="http://schemas.microsoft.com/office/word/2016/wordml/cid" xmlns:w16="http://schemas.microsoft.com/office/word/2018/wordml" xmlns:w16se="http://schemas.microsoft.com/office/word/2015/wordml/symex" mc:Ignorable="w14 w15 w16se w16cid w16 w16cex">
+<w:styles xmlns:mc="http://schemas.openxmlformats.org/markup-compatibility/2006" xmlns:r="http://schemas.openxmlformats.org/officeDocument/2006/relationships" xmlns:w="http://schemas.openxmlformats.org/wordprocessingml/2006/main" xmlns:w14="http://schemas.microsoft.com/office/word/2010/wordml" xmlns:w15="http://schemas.microsoft.com/office/word/2012/wordml" xmlns:w16cid="http://schemas.microsoft.com/office/word/2016/wordml/cid" xmlns:w16se="http://schemas.microsoft.com/office/word/2015/wordml/symex" mc:Ignorable="w14 w15 w16se w16cid">
   <w:docDefaults>
     <w:rPrDefault>
       <w:rPr>
@@ -7736,7 +7838,7 @@
       </w:pPr>
     </w:pPrDefault>
   </w:docDefaults>
-  <w:latentStyles w:defLockedState="0" w:defUIPriority="99" w:defSemiHidden="0" w:defUnhideWhenUsed="0" w:defQFormat="0" w:count="376">
+  <w:latentStyles w:defLockedState="0" w:defUIPriority="99" w:defSemiHidden="0" w:defUnhideWhenUsed="0" w:defQFormat="0" w:count="377">
     <w:lsdException w:name="Normal" w:uiPriority="0" w:qFormat="1"/>
     <w:lsdException w:name="heading 1" w:uiPriority="9" w:qFormat="1"/>
     <w:lsdException w:name="heading 2" w:semiHidden="1" w:uiPriority="9" w:unhideWhenUsed="1" w:qFormat="1"/>
@@ -8113,6 +8215,7 @@
     <w:lsdException w:name="Hashtag" w:semiHidden="1" w:unhideWhenUsed="1"/>
     <w:lsdException w:name="Unresolved Mention" w:semiHidden="1" w:unhideWhenUsed="1"/>
     <w:lsdException w:name="Smart Link" w:semiHidden="1" w:unhideWhenUsed="1"/>
+    <w:lsdException w:name="Smart Link Error" w:semiHidden="1" w:unhideWhenUsed="1"/>
   </w:latentStyles>
   <w:style w:type="paragraph" w:default="1" w:styleId="Normal">
     <w:name w:val="Normal"/>
@@ -8167,7 +8270,7 @@
 </file>
 
 <file path=word/glossary/webSettings.xml><?xml version="1.0" encoding="utf-8"?>
-<w:webSettings xmlns:mc="http://schemas.openxmlformats.org/markup-compatibility/2006" xmlns:r="http://schemas.openxmlformats.org/officeDocument/2006/relationships" xmlns:w="http://schemas.openxmlformats.org/wordprocessingml/2006/main" xmlns:w14="http://schemas.microsoft.com/office/word/2010/wordml" xmlns:w15="http://schemas.microsoft.com/office/word/2012/wordml" xmlns:w16cex="http://schemas.microsoft.com/office/word/2018/wordml/cex" xmlns:w16cid="http://schemas.microsoft.com/office/word/2016/wordml/cid" xmlns:w16="http://schemas.microsoft.com/office/word/2018/wordml" xmlns:w16se="http://schemas.microsoft.com/office/word/2015/wordml/symex" mc:Ignorable="w14 w15 w16se w16cid w16 w16cex">
+<w:webSettings xmlns:mc="http://schemas.openxmlformats.org/markup-compatibility/2006" xmlns:r="http://schemas.openxmlformats.org/officeDocument/2006/relationships" xmlns:w="http://schemas.openxmlformats.org/wordprocessingml/2006/main" xmlns:w14="http://schemas.microsoft.com/office/word/2010/wordml" xmlns:w15="http://schemas.microsoft.com/office/word/2012/wordml" xmlns:w16cid="http://schemas.microsoft.com/office/word/2016/wordml/cid" xmlns:w16se="http://schemas.microsoft.com/office/word/2015/wordml/symex" mc:Ignorable="w14 w15 w16se w16cid">
   <w:optimizeForBrowser/>
   <w:allowPNG/>
 </w:webSettings>
@@ -8469,6 +8572,15 @@
 </file>
 
 <file path=customXml/item1.xml><?xml version="1.0" encoding="utf-8"?>
+<?mso-contentType ?>
+<FormTemplates xmlns="http://schemas.microsoft.com/sharepoint/v3/contenttype/forms">
+  <Display>DocumentLibraryForm</Display>
+  <Edit>DocumentLibraryForm</Edit>
+  <New>DocumentLibraryForm</New>
+</FormTemplates>
+</file>
+
+<file path=customXml/item2.xml><?xml version="1.0" encoding="utf-8"?>
 <ct:contentTypeSchema xmlns:ct="http://schemas.microsoft.com/office/2006/metadata/contentType" xmlns:ma="http://schemas.microsoft.com/office/2006/metadata/properties/metaAttributes" ct:_="" ma:_="" ma:contentTypeName="Documento" ma:contentTypeID="0x0101009BF2822113678942B0183CB833484518" ma:contentTypeVersion="19" ma:contentTypeDescription="Crear nuevo documento." ma:contentTypeScope="" ma:versionID="2393fe0bd07b7aff4e5efe87bfd25275">
   <xsd:schema xmlns:xsd="http://www.w3.org/2001/XMLSchema" xmlns:xs="http://www.w3.org/2001/XMLSchema" xmlns:p="http://schemas.microsoft.com/office/2006/metadata/properties" xmlns:ns3="fe1a0be8-62eb-4762-9705-0cb57930e53a" xmlns:ns4="7322f32f-0f28-4158-a445-3ca5f7444b8b" targetNamespace="http://schemas.microsoft.com/office/2006/metadata/properties" ma:root="true" ma:fieldsID="2c499ae9188334a2c0e0a6c1c9796c3a" ns3:_="" ns4:_="">
     <xsd:import namespace="fe1a0be8-62eb-4762-9705-0cb57930e53a"/>
@@ -8727,15 +8839,6 @@
 </ct:contentTypeSchema>
 </file>
 
-<file path=customXml/item2.xml><?xml version="1.0" encoding="utf-8"?>
-<?mso-contentType ?>
-<FormTemplates xmlns="http://schemas.microsoft.com/sharepoint/v3/contenttype/forms">
-  <Display>DocumentLibraryForm</Display>
-  <Edit>DocumentLibraryForm</Edit>
-  <New>DocumentLibraryForm</New>
-</FormTemplates>
-</file>
-
 <file path=customXml/item3.xml><?xml version="1.0" encoding="utf-8"?>
 <p:properties xmlns:p="http://schemas.microsoft.com/office/2006/metadata/properties" xmlns:xsi="http://www.w3.org/2001/XMLSchema-instance" xmlns:pc="http://schemas.microsoft.com/office/infopath/2007/PartnerControls">
   <documentManagement>
@@ -8754,6 +8857,14 @@
 </file>
 
 <file path=customXml/itemProps1.xml><?xml version="1.0" encoding="utf-8"?>
+<ds:datastoreItem xmlns:ds="http://schemas.openxmlformats.org/officeDocument/2006/customXml" ds:itemID="{7E2FAF90-C63D-4F2E-AB81-305C8B0199A0}">
+  <ds:schemaRefs>
+    <ds:schemaRef ds:uri="http://schemas.microsoft.com/sharepoint/v3/contenttype/forms"/>
+  </ds:schemaRefs>
+</ds:datastoreItem>
+</file>
+
+<file path=customXml/itemProps2.xml><?xml version="1.0" encoding="utf-8"?>
 <ds:datastoreItem xmlns:ds="http://schemas.openxmlformats.org/officeDocument/2006/customXml" ds:itemID="{705BA2B8-695C-4C5C-8D2E-C9DBA2BE763C}">
   <ds:schemaRefs>
     <ds:schemaRef ds:uri="http://schemas.microsoft.com/office/2006/metadata/contentType"/>
@@ -8772,14 +8883,6 @@
 </ds:datastoreItem>
 </file>
 
-<file path=customXml/itemProps2.xml><?xml version="1.0" encoding="utf-8"?>
-<ds:datastoreItem xmlns:ds="http://schemas.openxmlformats.org/officeDocument/2006/customXml" ds:itemID="{7E2FAF90-C63D-4F2E-AB81-305C8B0199A0}">
-  <ds:schemaRefs>
-    <ds:schemaRef ds:uri="http://schemas.microsoft.com/sharepoint/v3/contenttype/forms"/>
-  </ds:schemaRefs>
-</ds:datastoreItem>
-</file>
-
 <file path=customXml/itemProps3.xml><?xml version="1.0" encoding="utf-8"?>
 <ds:datastoreItem xmlns:ds="http://schemas.openxmlformats.org/officeDocument/2006/customXml" ds:itemID="{F03223E5-6EB1-4F8A-ADF1-4BB26E0FB53E}">
   <ds:schemaRefs>
@@ -8791,7 +8894,7 @@
 </file>
 
 <file path=customXml/itemProps4.xml><?xml version="1.0" encoding="utf-8"?>
-<ds:datastoreItem xmlns:ds="http://schemas.openxmlformats.org/officeDocument/2006/customXml" ds:itemID="{8251448F-8A22-4091-81B7-3CDA162F403E}">
+<ds:datastoreItem xmlns:ds="http://schemas.openxmlformats.org/officeDocument/2006/customXml" ds:itemID="{43860DA0-5B4D-4204-9285-BE4AD2AC8382}">
   <ds:schemaRefs>
     <ds:schemaRef ds:uri="http://schemas.openxmlformats.org/officeDocument/2006/bibliography"/>
   </ds:schemaRefs>

</xml_diff>